<commit_message>
docs(Requirements): modify req doc
</commit_message>
<xml_diff>
--- a/Requirements/Requirements for LR_201114_F.docx
+++ b/Requirements/Requirements for LR_201114_F.docx
@@ -51,83 +51,611 @@
           <w:color w:val="0E101A"/>
           <w:lang w:val="en-US"/>
         </w:rPr>
-        <w:t>This section specifies the requirements for our software. As mentioned before, the purpose of this software is to help users learn the principles and correctness of the sorting algorithm. Hence, users should have a basic understanding of what an algorithm is. Typical users include computer science students and those interested in sorting algorithms. The rest of this section presents the specifications of the software. The first part is an overall description of the software and its functional requirements. The second part outlines other related non-functional requirements of the software.</w:t>
-      </w:r>
-    </w:p>
-    <w:p>
-      <w:pPr>
-        <w:widowControl/>
-        <w:spacing w:after="0" w:line="360" w:lineRule="auto"/>
-        <w:jc w:val="left"/>
-        <w:rPr>
-          <w:rFonts w:ascii="Arial" w:eastAsia="宋体" w:hAnsi="Arial" w:cs="Arial"/>
-          <w:color w:val="0E101A"/>
-          <w:lang w:val="en-US"/>
-        </w:rPr>
-      </w:pPr>
-    </w:p>
-    <w:p>
-      <w:pPr>
-        <w:widowControl/>
-        <w:spacing w:after="0" w:line="360" w:lineRule="auto"/>
-        <w:jc w:val="left"/>
+        <w:t xml:space="preserve">This section specifies the requirements for our software. As mentioned before, the purpose of this software is to help users learn the principles and correctness of the sorting algorithm. Hence, users should have a basic understanding of what an algorithm is. Typical users include computer science students and those interested in sorting algorithms. The rest of this section presents the specifications of the software. The first part is an overall description of the </w:t>
+      </w:r>
+      <w:r>
         <w:rPr>
           <w:rFonts w:ascii="Arial" w:eastAsia="宋体" w:hAnsi="Arial" w:cs="Arial" w:hint="eastAsia"/>
           <w:color w:val="0E101A"/>
           <w:lang w:val="en-US"/>
         </w:rPr>
-      </w:pPr>
-    </w:p>
-    <w:p>
-      <w:pPr>
-        <w:widowControl/>
-        <w:spacing w:after="0" w:line="360" w:lineRule="auto"/>
-        <w:jc w:val="left"/>
-        <w:rPr>
-          <w:rFonts w:ascii="Arial" w:eastAsia="宋体" w:hAnsi="Arial" w:cs="Arial"/>
-          <w:color w:val="0E101A"/>
-          <w:lang w:val="en-US"/>
-        </w:rPr>
-      </w:pPr>
-      <w:r>
-        <w:rPr>
-          <w:rFonts w:ascii="Arial" w:eastAsia="宋体" w:hAnsi="Arial" w:cs="Arial"/>
-          <w:color w:val="0E101A"/>
-          <w:lang w:val="en-US"/>
-        </w:rPr>
-        <w:t>Functional Requirements</w:t>
-      </w:r>
-    </w:p>
-    <w:p>
-      <w:pPr>
-        <w:widowControl/>
-        <w:spacing w:after="0" w:line="360" w:lineRule="auto"/>
-        <w:jc w:val="left"/>
-        <w:rPr>
-          <w:rFonts w:ascii="Arial" w:eastAsia="宋体" w:hAnsi="Arial" w:cs="Arial"/>
-          <w:color w:val="0E101A"/>
-          <w:lang w:val="en-US"/>
-        </w:rPr>
-      </w:pPr>
-    </w:p>
-    <w:p>
-      <w:pPr>
-        <w:widowControl/>
-        <w:spacing w:after="0" w:line="360" w:lineRule="auto"/>
-        <w:jc w:val="left"/>
-        <w:rPr>
-          <w:rFonts w:ascii="Arial" w:eastAsia="宋体" w:hAnsi="Arial" w:cs="Arial"/>
-          <w:color w:val="0E101A"/>
-          <w:lang w:val="en-US"/>
-        </w:rPr>
-      </w:pPr>
-      <w:r>
-        <w:rPr>
-          <w:rFonts w:ascii="Arial" w:eastAsia="宋体" w:hAnsi="Arial" w:cs="Arial"/>
-          <w:color w:val="0E101A"/>
-          <w:lang w:val="en-US"/>
-        </w:rPr>
-        <w:t>The lists give the main feature of what a stakeholder needs to be able to do. We prioritized the requirements in which the highest priority is 2, followed by 1.5, 1, 0.5.</w:t>
+        <w:t>user</w:t>
+      </w:r>
+      <w:r>
+        <w:rPr>
+          <w:rFonts w:ascii="Arial" w:eastAsia="宋体" w:hAnsi="Arial" w:cs="Arial"/>
+          <w:color w:val="0E101A"/>
+          <w:lang w:val="en-US"/>
+        </w:rPr>
+        <w:t xml:space="preserve"> requirements</w:t>
+      </w:r>
+      <w:r>
+        <w:rPr>
+          <w:rFonts w:ascii="Arial" w:eastAsia="宋体" w:hAnsi="Arial" w:cs="Arial"/>
+          <w:color w:val="0E101A"/>
+          <w:lang w:val="en-US"/>
+        </w:rPr>
+        <w:t xml:space="preserve"> of both </w:t>
+      </w:r>
+      <w:r>
+        <w:rPr>
+          <w:rFonts w:ascii="Arial" w:eastAsia="宋体" w:hAnsi="Arial" w:cs="Arial"/>
+          <w:color w:val="0E101A"/>
+          <w:lang w:val="en-US"/>
+        </w:rPr>
+        <w:t>functional</w:t>
+      </w:r>
+      <w:r>
+        <w:rPr>
+          <w:rFonts w:ascii="Arial" w:eastAsia="宋体" w:hAnsi="Arial" w:cs="Arial"/>
+          <w:color w:val="0E101A"/>
+          <w:lang w:val="en-US"/>
+        </w:rPr>
+        <w:t xml:space="preserve"> </w:t>
+      </w:r>
+      <w:r>
+        <w:rPr>
+          <w:rFonts w:ascii="Arial" w:eastAsia="宋体" w:hAnsi="Arial" w:cs="Arial"/>
+          <w:color w:val="0E101A"/>
+          <w:lang w:val="en-US"/>
+        </w:rPr>
+        <w:t xml:space="preserve">and </w:t>
+      </w:r>
+      <w:r>
+        <w:rPr>
+          <w:rFonts w:ascii="Arial" w:eastAsia="宋体" w:hAnsi="Arial" w:cs="Arial"/>
+          <w:color w:val="0E101A"/>
+          <w:lang w:val="en-US"/>
+        </w:rPr>
+        <w:t>non-functional</w:t>
+      </w:r>
+      <w:r>
+        <w:rPr>
+          <w:rFonts w:ascii="Arial" w:eastAsia="宋体" w:hAnsi="Arial" w:cs="Arial"/>
+          <w:color w:val="0E101A"/>
+          <w:lang w:val="en-US"/>
+        </w:rPr>
+        <w:t>.</w:t>
+      </w:r>
+      <w:r>
+        <w:rPr>
+          <w:rFonts w:ascii="Arial" w:eastAsia="宋体" w:hAnsi="Arial" w:cs="Arial" w:hint="eastAsia"/>
+          <w:color w:val="0E101A"/>
+          <w:lang w:val="en-US"/>
+        </w:rPr>
+        <w:t xml:space="preserve"> </w:t>
+      </w:r>
+      <w:r>
+        <w:rPr>
+          <w:rFonts w:ascii="Arial" w:eastAsia="宋体" w:hAnsi="Arial" w:cs="Arial"/>
+          <w:color w:val="0E101A"/>
+          <w:lang w:val="en-US"/>
+        </w:rPr>
+        <w:t xml:space="preserve">The second part outlines </w:t>
+      </w:r>
+      <w:r>
+        <w:rPr>
+          <w:rFonts w:ascii="Arial" w:eastAsia="宋体" w:hAnsi="Arial" w:cs="Arial"/>
+          <w:color w:val="0E101A"/>
+          <w:lang w:val="en-US"/>
+        </w:rPr>
+        <w:t xml:space="preserve">functional </w:t>
+      </w:r>
+      <w:r>
+        <w:rPr>
+          <w:rFonts w:ascii="Arial" w:eastAsia="宋体" w:hAnsi="Arial" w:cs="Arial" w:hint="eastAsia"/>
+          <w:color w:val="0E101A"/>
+          <w:lang w:val="en-US"/>
+        </w:rPr>
+        <w:t>system</w:t>
+      </w:r>
+      <w:r>
+        <w:rPr>
+          <w:rFonts w:ascii="Arial" w:eastAsia="宋体" w:hAnsi="Arial" w:cs="Arial"/>
+          <w:color w:val="0E101A"/>
+          <w:lang w:val="en-US"/>
+        </w:rPr>
+        <w:t xml:space="preserve"> specifications and </w:t>
+      </w:r>
+      <w:r>
+        <w:rPr>
+          <w:rFonts w:ascii="Arial" w:eastAsia="宋体" w:hAnsi="Arial" w:cs="Arial"/>
+          <w:color w:val="0E101A"/>
+          <w:lang w:val="en-US"/>
+        </w:rPr>
+        <w:t xml:space="preserve">related non-functional </w:t>
+      </w:r>
+      <w:r>
+        <w:rPr>
+          <w:rFonts w:ascii="Arial" w:eastAsia="宋体" w:hAnsi="Arial" w:cs="Arial"/>
+          <w:color w:val="0E101A"/>
+          <w:lang w:val="en-US"/>
+        </w:rPr>
+        <w:t>specifications</w:t>
+      </w:r>
+      <w:r>
+        <w:rPr>
+          <w:rFonts w:ascii="Arial" w:eastAsia="宋体" w:hAnsi="Arial" w:cs="Arial"/>
+          <w:color w:val="0E101A"/>
+          <w:lang w:val="en-US"/>
+        </w:rPr>
+        <w:t xml:space="preserve"> of the software.</w:t>
+      </w:r>
+    </w:p>
+    <w:p>
+      <w:pPr>
+        <w:widowControl/>
+        <w:spacing w:after="0" w:line="360" w:lineRule="auto"/>
+        <w:jc w:val="left"/>
+        <w:rPr>
+          <w:rFonts w:ascii="Arial" w:eastAsia="宋体" w:hAnsi="Arial" w:cs="Arial"/>
+          <w:color w:val="0E101A"/>
+          <w:lang w:val="en-US"/>
+        </w:rPr>
+      </w:pPr>
+    </w:p>
+    <w:p>
+      <w:pPr>
+        <w:widowControl/>
+        <w:spacing w:after="0" w:line="360" w:lineRule="auto"/>
+        <w:jc w:val="left"/>
+        <w:rPr>
+          <w:rFonts w:ascii="Arial" w:eastAsia="宋体" w:hAnsi="Arial" w:cs="Arial"/>
+          <w:color w:val="0E101A"/>
+          <w:lang w:val="en-US"/>
+        </w:rPr>
+      </w:pPr>
+      <w:r>
+        <w:rPr>
+          <w:rFonts w:ascii="Arial" w:eastAsia="宋体" w:hAnsi="Arial" w:cs="Arial" w:hint="eastAsia"/>
+          <w:color w:val="0E101A"/>
+          <w:lang w:val="en-US"/>
+        </w:rPr>
+        <w:t>U</w:t>
+      </w:r>
+      <w:r>
+        <w:rPr>
+          <w:rFonts w:ascii="Arial" w:eastAsia="宋体" w:hAnsi="Arial" w:cs="Arial"/>
+          <w:color w:val="0E101A"/>
+          <w:lang w:val="en-US"/>
+        </w:rPr>
+        <w:t>ser Requirements</w:t>
+      </w:r>
+    </w:p>
+    <w:p>
+      <w:pPr>
+        <w:widowControl/>
+        <w:spacing w:after="0" w:line="360" w:lineRule="auto"/>
+        <w:jc w:val="left"/>
+        <w:rPr>
+          <w:rFonts w:ascii="Arial" w:eastAsia="宋体" w:hAnsi="Arial" w:cs="Arial"/>
+          <w:color w:val="0E101A"/>
+          <w:lang w:val="en-US"/>
+        </w:rPr>
+      </w:pPr>
+    </w:p>
+    <w:p>
+      <w:pPr>
+        <w:widowControl/>
+        <w:spacing w:after="0" w:line="360" w:lineRule="auto"/>
+        <w:jc w:val="left"/>
+        <w:rPr>
+          <w:rFonts w:ascii="Arial" w:eastAsia="宋体" w:hAnsi="Arial" w:cs="Arial"/>
+          <w:color w:val="0E101A"/>
+          <w:lang w:val="en-US"/>
+        </w:rPr>
+      </w:pPr>
+      <w:r>
+        <w:rPr>
+          <w:rFonts w:ascii="Arial" w:eastAsia="宋体" w:hAnsi="Arial" w:cs="Arial" w:hint="eastAsia"/>
+          <w:color w:val="0E101A"/>
+          <w:lang w:val="en-US"/>
+        </w:rPr>
+        <w:t>F</w:t>
+      </w:r>
+      <w:r>
+        <w:rPr>
+          <w:rFonts w:ascii="Arial" w:eastAsia="宋体" w:hAnsi="Arial" w:cs="Arial"/>
+          <w:color w:val="0E101A"/>
+          <w:lang w:val="en-US"/>
+        </w:rPr>
+        <w:t xml:space="preserve">unctional </w:t>
+      </w:r>
+      <w:r>
+        <w:rPr>
+          <w:rFonts w:ascii="Arial" w:eastAsia="宋体" w:hAnsi="Arial" w:cs="Arial"/>
+          <w:color w:val="0E101A"/>
+          <w:lang w:val="en-US"/>
+        </w:rPr>
+        <w:t>Requirements</w:t>
+      </w:r>
+    </w:p>
+    <w:p>
+      <w:pPr>
+        <w:widowControl/>
+        <w:spacing w:after="0" w:line="360" w:lineRule="auto"/>
+        <w:jc w:val="left"/>
+        <w:rPr>
+          <w:rFonts w:ascii="Arial" w:eastAsia="宋体" w:hAnsi="Arial" w:cs="Arial"/>
+          <w:color w:val="0E101A"/>
+          <w:lang w:val="en-US"/>
+        </w:rPr>
+      </w:pPr>
+      <w:r>
+        <w:rPr>
+          <w:rFonts w:ascii="Arial" w:eastAsia="宋体" w:hAnsi="Arial" w:cs="Arial" w:hint="eastAsia"/>
+          <w:color w:val="0E101A"/>
+          <w:lang w:val="en-US"/>
+        </w:rPr>
+        <w:t>U</w:t>
+      </w:r>
+      <w:r>
+        <w:rPr>
+          <w:rFonts w:ascii="Arial" w:eastAsia="宋体" w:hAnsi="Arial" w:cs="Arial"/>
+          <w:color w:val="0E101A"/>
+          <w:lang w:val="en-US"/>
+        </w:rPr>
+        <w:t xml:space="preserve">sers </w:t>
+      </w:r>
+      <w:r>
+        <w:rPr>
+          <w:rFonts w:ascii="Arial" w:eastAsia="宋体" w:hAnsi="Arial" w:cs="Arial" w:hint="eastAsia"/>
+          <w:color w:val="0E101A"/>
+          <w:lang w:val="en-US"/>
+        </w:rPr>
+        <w:t>want</w:t>
+      </w:r>
+      <w:r>
+        <w:rPr>
+          <w:rFonts w:ascii="Arial" w:eastAsia="宋体" w:hAnsi="Arial" w:cs="Arial"/>
+          <w:color w:val="0E101A"/>
+          <w:lang w:val="en-US"/>
+        </w:rPr>
+        <w:t xml:space="preserve"> </w:t>
+      </w:r>
+      <w:r>
+        <w:rPr>
+          <w:rFonts w:ascii="Arial" w:eastAsia="宋体" w:hAnsi="Arial" w:cs="Arial"/>
+          <w:color w:val="0E101A"/>
+          <w:lang w:val="en-US"/>
+        </w:rPr>
+        <w:t>to learn sorting algorithms</w:t>
+      </w:r>
+      <w:r>
+        <w:rPr>
+          <w:rFonts w:ascii="Arial" w:eastAsia="宋体" w:hAnsi="Arial" w:cs="Arial"/>
+          <w:color w:val="0E101A"/>
+          <w:lang w:val="en-US"/>
+        </w:rPr>
+        <w:t xml:space="preserve"> </w:t>
+      </w:r>
+      <w:r>
+        <w:rPr>
+          <w:rFonts w:ascii="Arial" w:eastAsia="宋体" w:hAnsi="Arial" w:cs="Arial" w:hint="eastAsia"/>
+          <w:color w:val="0E101A"/>
+          <w:lang w:val="en-US"/>
+        </w:rPr>
+        <w:t>through</w:t>
+      </w:r>
+      <w:r>
+        <w:rPr>
+          <w:rFonts w:ascii="Arial" w:eastAsia="宋体" w:hAnsi="Arial" w:cs="Arial"/>
+          <w:color w:val="0E101A"/>
+          <w:lang w:val="en-US"/>
+        </w:rPr>
+        <w:t xml:space="preserve"> </w:t>
+      </w:r>
+      <w:r>
+        <w:rPr>
+          <w:rFonts w:ascii="Arial" w:eastAsia="宋体" w:hAnsi="Arial" w:cs="Arial" w:hint="eastAsia"/>
+          <w:color w:val="0E101A"/>
+          <w:lang w:val="en-US"/>
+        </w:rPr>
+        <w:t>the</w:t>
+      </w:r>
+      <w:r>
+        <w:rPr>
+          <w:rFonts w:ascii="Arial" w:eastAsia="宋体" w:hAnsi="Arial" w:cs="Arial"/>
+          <w:color w:val="0E101A"/>
+          <w:lang w:val="en-US"/>
+        </w:rPr>
+        <w:t xml:space="preserve"> software</w:t>
+      </w:r>
+      <w:r>
+        <w:rPr>
+          <w:rFonts w:ascii="Arial" w:eastAsia="宋体" w:hAnsi="Arial" w:cs="Arial"/>
+          <w:color w:val="0E101A"/>
+          <w:lang w:val="en-US"/>
+        </w:rPr>
+        <w:t>.</w:t>
+      </w:r>
+    </w:p>
+    <w:p>
+      <w:pPr>
+        <w:widowControl/>
+        <w:spacing w:after="0" w:line="360" w:lineRule="auto"/>
+        <w:jc w:val="left"/>
+        <w:rPr>
+          <w:rFonts w:ascii="Arial" w:eastAsia="宋体" w:hAnsi="Arial" w:cs="Arial"/>
+          <w:color w:val="0E101A"/>
+          <w:lang w:val="en-US"/>
+        </w:rPr>
+      </w:pPr>
+      <w:r>
+        <w:rPr>
+          <w:rFonts w:ascii="Arial" w:eastAsia="宋体" w:hAnsi="Arial" w:cs="Arial"/>
+          <w:color w:val="0E101A"/>
+          <w:lang w:val="en-US"/>
+        </w:rPr>
+        <w:t xml:space="preserve">Users </w:t>
+      </w:r>
+      <w:r>
+        <w:rPr>
+          <w:rFonts w:ascii="Arial" w:eastAsia="宋体" w:hAnsi="Arial" w:cs="Arial"/>
+          <w:color w:val="0E101A"/>
+          <w:lang w:val="en-US"/>
+        </w:rPr>
+        <w:t>want to</w:t>
+      </w:r>
+      <w:r>
+        <w:rPr>
+          <w:rFonts w:ascii="Arial" w:eastAsia="宋体" w:hAnsi="Arial" w:cs="Arial"/>
+          <w:color w:val="0E101A"/>
+          <w:lang w:val="en-US"/>
+        </w:rPr>
+        <w:t xml:space="preserve"> watch animations of the process of sorting algorithms.</w:t>
+      </w:r>
+    </w:p>
+    <w:p>
+      <w:pPr>
+        <w:widowControl/>
+        <w:spacing w:after="0" w:line="360" w:lineRule="auto"/>
+        <w:jc w:val="left"/>
+        <w:rPr>
+          <w:rFonts w:ascii="Arial" w:eastAsia="宋体" w:hAnsi="Arial" w:cs="Arial" w:hint="eastAsia"/>
+          <w:color w:val="0E101A"/>
+          <w:lang w:val="en-US"/>
+        </w:rPr>
+      </w:pPr>
+      <w:r>
+        <w:rPr>
+          <w:rFonts w:ascii="Arial" w:eastAsia="宋体" w:hAnsi="Arial" w:cs="Arial"/>
+          <w:color w:val="0E101A"/>
+          <w:lang w:val="en-US"/>
+        </w:rPr>
+        <w:t xml:space="preserve">Users want to </w:t>
+      </w:r>
+      <w:r>
+        <w:rPr>
+          <w:rFonts w:ascii="Arial" w:eastAsia="宋体" w:hAnsi="Arial" w:cs="Arial"/>
+          <w:color w:val="0E101A"/>
+          <w:lang w:val="en-US"/>
+        </w:rPr>
+        <w:t>understand and prove</w:t>
+      </w:r>
+      <w:r>
+        <w:rPr>
+          <w:rFonts w:ascii="Arial" w:eastAsia="宋体" w:hAnsi="Arial" w:cs="Arial"/>
+          <w:color w:val="0E101A"/>
+          <w:lang w:val="en-US"/>
+        </w:rPr>
+        <w:t xml:space="preserve"> correctness of </w:t>
+      </w:r>
+      <w:r>
+        <w:rPr>
+          <w:rFonts w:ascii="Arial" w:eastAsia="宋体" w:hAnsi="Arial" w:cs="Arial"/>
+          <w:color w:val="0E101A"/>
+          <w:lang w:val="en-US"/>
+        </w:rPr>
+        <w:t>sorting algorithms.</w:t>
+      </w:r>
+    </w:p>
+    <w:p>
+      <w:pPr>
+        <w:widowControl/>
+        <w:spacing w:after="0" w:line="360" w:lineRule="auto"/>
+        <w:jc w:val="left"/>
+        <w:rPr>
+          <w:rFonts w:ascii="Arial" w:eastAsia="宋体" w:hAnsi="Arial" w:cs="Arial"/>
+          <w:color w:val="0E101A"/>
+          <w:lang w:val="en-US"/>
+        </w:rPr>
+      </w:pPr>
+    </w:p>
+    <w:p>
+      <w:pPr>
+        <w:widowControl/>
+        <w:spacing w:after="0" w:line="360" w:lineRule="auto"/>
+        <w:jc w:val="left"/>
+        <w:rPr>
+          <w:rFonts w:ascii="Arial" w:eastAsia="宋体" w:hAnsi="Arial" w:cs="Arial"/>
+          <w:color w:val="0E101A"/>
+          <w:lang w:val="en-US"/>
+        </w:rPr>
+      </w:pPr>
+      <w:r>
+        <w:rPr>
+          <w:rFonts w:ascii="Arial" w:eastAsia="宋体" w:hAnsi="Arial" w:cs="Arial" w:hint="eastAsia"/>
+          <w:color w:val="0E101A"/>
+          <w:lang w:val="en-US"/>
+        </w:rPr>
+        <w:t>N</w:t>
+      </w:r>
+      <w:r>
+        <w:rPr>
+          <w:rFonts w:ascii="Arial" w:eastAsia="宋体" w:hAnsi="Arial" w:cs="Arial"/>
+          <w:color w:val="0E101A"/>
+          <w:lang w:val="en-US"/>
+        </w:rPr>
+        <w:t>on-functional Requirements</w:t>
+      </w:r>
+    </w:p>
+    <w:p>
+      <w:pPr>
+        <w:widowControl/>
+        <w:spacing w:after="0" w:line="360" w:lineRule="auto"/>
+        <w:jc w:val="left"/>
+        <w:rPr>
+          <w:rFonts w:ascii="Arial" w:eastAsia="宋体" w:hAnsi="Arial" w:cs="Arial"/>
+          <w:color w:val="0E101A"/>
+          <w:lang w:val="en-US"/>
+        </w:rPr>
+      </w:pPr>
+      <w:r>
+        <w:rPr>
+          <w:rFonts w:ascii="Arial" w:eastAsia="宋体" w:hAnsi="Arial" w:cs="Arial"/>
+          <w:color w:val="0E101A"/>
+          <w:lang w:val="en-US"/>
+        </w:rPr>
+        <w:t xml:space="preserve">Majority but not all sorting algorithms will be </w:t>
+      </w:r>
+      <w:r>
+        <w:rPr>
+          <w:rFonts w:ascii="Arial" w:eastAsia="宋体" w:hAnsi="Arial" w:cs="Arial"/>
+          <w:color w:val="0E101A"/>
+          <w:lang w:val="en-US"/>
+        </w:rPr>
+        <w:t>animated.</w:t>
+      </w:r>
+    </w:p>
+    <w:p>
+      <w:pPr>
+        <w:widowControl/>
+        <w:spacing w:after="0" w:line="360" w:lineRule="auto"/>
+        <w:jc w:val="left"/>
+        <w:rPr>
+          <w:rFonts w:ascii="Arial" w:eastAsia="宋体" w:hAnsi="Arial" w:cs="Arial"/>
+          <w:color w:val="0E101A"/>
+          <w:lang w:val="en-US"/>
+        </w:rPr>
+      </w:pPr>
+    </w:p>
+    <w:p>
+      <w:pPr>
+        <w:widowControl/>
+        <w:spacing w:after="0" w:line="360" w:lineRule="auto"/>
+        <w:jc w:val="left"/>
+        <w:rPr>
+          <w:rFonts w:ascii="Arial" w:eastAsia="宋体" w:hAnsi="Arial" w:cs="Arial"/>
+          <w:color w:val="0E101A"/>
+          <w:lang w:val="en-US"/>
+        </w:rPr>
+      </w:pPr>
+    </w:p>
+    <w:p>
+      <w:pPr>
+        <w:widowControl/>
+        <w:spacing w:after="0" w:line="360" w:lineRule="auto"/>
+        <w:jc w:val="left"/>
+        <w:rPr>
+          <w:rFonts w:ascii="Arial" w:eastAsia="宋体" w:hAnsi="Arial" w:cs="Arial"/>
+          <w:color w:val="0E101A"/>
+          <w:lang w:val="en-US"/>
+        </w:rPr>
+      </w:pPr>
+      <w:r>
+        <w:rPr>
+          <w:rFonts w:ascii="Arial" w:eastAsia="宋体" w:hAnsi="Arial" w:cs="Arial" w:hint="eastAsia"/>
+          <w:color w:val="0E101A"/>
+          <w:lang w:val="en-US"/>
+        </w:rPr>
+        <w:t>S</w:t>
+      </w:r>
+      <w:r>
+        <w:rPr>
+          <w:rFonts w:ascii="Arial" w:eastAsia="宋体" w:hAnsi="Arial" w:cs="Arial"/>
+          <w:color w:val="0E101A"/>
+          <w:lang w:val="en-US"/>
+        </w:rPr>
+        <w:t>ystem Specifications</w:t>
+      </w:r>
+    </w:p>
+    <w:p>
+      <w:pPr>
+        <w:widowControl/>
+        <w:spacing w:after="0" w:line="360" w:lineRule="auto"/>
+        <w:jc w:val="left"/>
+        <w:rPr>
+          <w:rFonts w:ascii="Arial" w:eastAsia="宋体" w:hAnsi="Arial" w:cs="Arial"/>
+          <w:color w:val="0E101A"/>
+          <w:lang w:val="en-US"/>
+        </w:rPr>
+      </w:pPr>
+    </w:p>
+    <w:p>
+      <w:pPr>
+        <w:widowControl/>
+        <w:spacing w:after="0" w:line="360" w:lineRule="auto"/>
+        <w:jc w:val="left"/>
+        <w:rPr>
+          <w:rFonts w:ascii="Arial" w:eastAsia="宋体" w:hAnsi="Arial" w:cs="Arial"/>
+          <w:color w:val="0E101A"/>
+          <w:lang w:val="en-US"/>
+        </w:rPr>
+      </w:pPr>
+      <w:r>
+        <w:rPr>
+          <w:rFonts w:ascii="Arial" w:eastAsia="宋体" w:hAnsi="Arial" w:cs="Arial"/>
+          <w:color w:val="0E101A"/>
+          <w:lang w:val="en-US"/>
+        </w:rPr>
+        <w:t xml:space="preserve">Functional </w:t>
+      </w:r>
+      <w:r>
+        <w:rPr>
+          <w:rFonts w:ascii="Arial" w:eastAsia="宋体" w:hAnsi="Arial" w:cs="Arial"/>
+          <w:color w:val="0E101A"/>
+          <w:lang w:val="en-US"/>
+        </w:rPr>
+        <w:t>Specification</w:t>
+      </w:r>
+    </w:p>
+    <w:p>
+      <w:pPr>
+        <w:widowControl/>
+        <w:spacing w:after="0" w:line="360" w:lineRule="auto"/>
+        <w:jc w:val="left"/>
+        <w:rPr>
+          <w:rFonts w:ascii="Arial" w:eastAsia="宋体" w:hAnsi="Arial" w:cs="Arial"/>
+          <w:color w:val="0E101A"/>
+          <w:lang w:val="en-US"/>
+        </w:rPr>
+      </w:pPr>
+    </w:p>
+    <w:p>
+      <w:pPr>
+        <w:widowControl/>
+        <w:spacing w:after="0" w:line="360" w:lineRule="auto"/>
+        <w:jc w:val="left"/>
+        <w:rPr>
+          <w:rFonts w:ascii="Arial" w:eastAsia="宋体" w:hAnsi="Arial" w:cs="Arial"/>
+          <w:color w:val="0E101A"/>
+          <w:lang w:val="en-US"/>
+        </w:rPr>
+      </w:pPr>
+      <w:r>
+        <w:rPr>
+          <w:rFonts w:ascii="Arial" w:eastAsia="宋体" w:hAnsi="Arial" w:cs="Arial"/>
+          <w:color w:val="0E101A"/>
+          <w:lang w:val="en-US"/>
+        </w:rPr>
+        <w:t xml:space="preserve">The lists give the main feature of what a stakeholder </w:t>
+      </w:r>
+      <w:r>
+        <w:rPr>
+          <w:rFonts w:ascii="Arial" w:eastAsia="宋体" w:hAnsi="Arial" w:cs="Arial"/>
+          <w:color w:val="0E101A"/>
+          <w:lang w:val="en-US"/>
+        </w:rPr>
+        <w:t>shall</w:t>
+      </w:r>
+      <w:r>
+        <w:rPr>
+          <w:rFonts w:ascii="Arial" w:eastAsia="宋体" w:hAnsi="Arial" w:cs="Arial"/>
+          <w:color w:val="0E101A"/>
+          <w:lang w:val="en-US"/>
+        </w:rPr>
+        <w:t xml:space="preserve"> be able to do. We prioritized the requirements in which the highest priority is 2, followed by 1.5, 1, 0.5.</w:t>
       </w:r>
     </w:p>
     <w:p>
@@ -179,67 +707,99 @@
           <w:color w:val="0E101A"/>
           <w:lang w:val="en-US"/>
         </w:rPr>
-        <w:t>A user will need to access a starting module according to individual mastery level.</w:t>
-      </w:r>
-    </w:p>
-    <w:p>
-      <w:pPr>
-        <w:widowControl/>
-        <w:spacing w:after="0" w:line="360" w:lineRule="auto"/>
-        <w:jc w:val="left"/>
-        <w:rPr>
-          <w:rFonts w:ascii="Arial" w:eastAsia="宋体" w:hAnsi="Arial" w:cs="Arial"/>
-          <w:color w:val="0E101A"/>
-          <w:lang w:val="en-US"/>
-        </w:rPr>
-      </w:pPr>
-      <w:r>
-        <w:rPr>
-          <w:rFonts w:ascii="Arial" w:eastAsia="宋体" w:hAnsi="Arial" w:cs="Arial"/>
-          <w:color w:val="0E101A"/>
-          <w:lang w:val="en-US"/>
-        </w:rPr>
-        <w:t>A user will need to select a module of a type of sorting algorithm.</w:t>
-      </w:r>
-    </w:p>
-    <w:p>
-      <w:pPr>
-        <w:widowControl/>
-        <w:spacing w:after="0" w:line="360" w:lineRule="auto"/>
-        <w:jc w:val="left"/>
-        <w:rPr>
-          <w:rFonts w:ascii="Arial" w:eastAsia="宋体" w:hAnsi="Arial" w:cs="Arial"/>
-          <w:color w:val="0E101A"/>
-          <w:lang w:val="en-US"/>
-        </w:rPr>
-      </w:pPr>
-      <w:r>
-        <w:rPr>
-          <w:rFonts w:ascii="Arial" w:eastAsia="宋体" w:hAnsi="Arial" w:cs="Arial"/>
-          <w:color w:val="0E101A"/>
-          <w:lang w:val="en-US"/>
-        </w:rPr>
-        <w:t>A user will need to see the animation, which shows the sorting algorithm process.</w:t>
-      </w:r>
-    </w:p>
-    <w:p>
-      <w:pPr>
-        <w:widowControl/>
-        <w:spacing w:after="0" w:line="360" w:lineRule="auto"/>
-        <w:jc w:val="left"/>
-        <w:rPr>
-          <w:rFonts w:ascii="Arial" w:eastAsia="宋体" w:hAnsi="Arial" w:cs="Arial"/>
-          <w:color w:val="0E101A"/>
-          <w:lang w:val="en-US"/>
-        </w:rPr>
-      </w:pPr>
-      <w:r>
-        <w:rPr>
-          <w:rFonts w:ascii="Arial" w:eastAsia="宋体" w:hAnsi="Arial" w:cs="Arial"/>
-          <w:color w:val="0E101A"/>
-          <w:lang w:val="en-US"/>
-        </w:rPr>
-        <w:t xml:space="preserve">A user will need to control the progress bar of the animation (previous step, next step, double speed, </w:t>
+        <w:t>A user shall be able to</w:t>
+      </w:r>
+      <w:r>
+        <w:rPr>
+          <w:rFonts w:ascii="Arial" w:eastAsia="宋体" w:hAnsi="Arial" w:cs="Arial"/>
+          <w:color w:val="0E101A"/>
+          <w:lang w:val="en-US"/>
+        </w:rPr>
+        <w:t xml:space="preserve"> access a starting module according to individual mastery level.</w:t>
+      </w:r>
+    </w:p>
+    <w:p>
+      <w:pPr>
+        <w:widowControl/>
+        <w:spacing w:after="0" w:line="360" w:lineRule="auto"/>
+        <w:jc w:val="left"/>
+        <w:rPr>
+          <w:rFonts w:ascii="Arial" w:eastAsia="宋体" w:hAnsi="Arial" w:cs="Arial"/>
+          <w:color w:val="0E101A"/>
+          <w:lang w:val="en-US"/>
+        </w:rPr>
+      </w:pPr>
+      <w:r>
+        <w:rPr>
+          <w:rFonts w:ascii="Arial" w:eastAsia="宋体" w:hAnsi="Arial" w:cs="Arial"/>
+          <w:color w:val="0E101A"/>
+          <w:lang w:val="en-US"/>
+        </w:rPr>
+        <w:t>A user shall be able to</w:t>
+      </w:r>
+      <w:r>
+        <w:rPr>
+          <w:rFonts w:ascii="Arial" w:eastAsia="宋体" w:hAnsi="Arial" w:cs="Arial"/>
+          <w:color w:val="0E101A"/>
+          <w:lang w:val="en-US"/>
+        </w:rPr>
+        <w:t xml:space="preserve"> select a module of a type of sorting algorithm.</w:t>
+      </w:r>
+    </w:p>
+    <w:p>
+      <w:pPr>
+        <w:widowControl/>
+        <w:spacing w:after="0" w:line="360" w:lineRule="auto"/>
+        <w:jc w:val="left"/>
+        <w:rPr>
+          <w:rFonts w:ascii="Arial" w:eastAsia="宋体" w:hAnsi="Arial" w:cs="Arial"/>
+          <w:color w:val="0E101A"/>
+          <w:lang w:val="en-US"/>
+        </w:rPr>
+      </w:pPr>
+      <w:r>
+        <w:rPr>
+          <w:rFonts w:ascii="Arial" w:eastAsia="宋体" w:hAnsi="Arial" w:cs="Arial"/>
+          <w:color w:val="0E101A"/>
+          <w:lang w:val="en-US"/>
+        </w:rPr>
+        <w:t>A user shall be able to</w:t>
+      </w:r>
+      <w:r>
+        <w:rPr>
+          <w:rFonts w:ascii="Arial" w:eastAsia="宋体" w:hAnsi="Arial" w:cs="Arial"/>
+          <w:color w:val="0E101A"/>
+          <w:lang w:val="en-US"/>
+        </w:rPr>
+        <w:t xml:space="preserve"> see the animation, which shows the sorting algorithm process.</w:t>
+      </w:r>
+    </w:p>
+    <w:p>
+      <w:pPr>
+        <w:widowControl/>
+        <w:spacing w:after="0" w:line="360" w:lineRule="auto"/>
+        <w:jc w:val="left"/>
+        <w:rPr>
+          <w:rFonts w:ascii="Arial" w:eastAsia="宋体" w:hAnsi="Arial" w:cs="Arial"/>
+          <w:color w:val="0E101A"/>
+          <w:lang w:val="en-US"/>
+        </w:rPr>
+      </w:pPr>
+      <w:r>
+        <w:rPr>
+          <w:rFonts w:ascii="Arial" w:eastAsia="宋体" w:hAnsi="Arial" w:cs="Arial"/>
+          <w:color w:val="0E101A"/>
+          <w:lang w:val="en-US"/>
+        </w:rPr>
+        <w:t>A user shall be able to</w:t>
+      </w:r>
+      <w:r>
+        <w:rPr>
+          <w:rFonts w:ascii="Arial" w:eastAsia="宋体" w:hAnsi="Arial" w:cs="Arial"/>
+          <w:color w:val="0E101A"/>
+          <w:lang w:val="en-US"/>
+        </w:rPr>
+        <w:t xml:space="preserve"> control the progress bar of the animation (previous step, next step, double speed, </w:t>
       </w:r>
       <w:proofErr w:type="spellStart"/>
       <w:r>
@@ -289,6 +849,7 @@
           <w:color w:val="0E101A"/>
           <w:lang w:val="en-US"/>
         </w:rPr>
+        <w:lastRenderedPageBreak/>
         <w:t>Priority is 1.5:</w:t>
       </w:r>
     </w:p>
@@ -309,47 +870,95 @@
           <w:color w:val="0E101A"/>
           <w:lang w:val="en-US"/>
         </w:rPr>
-        <w:t>A user will need to follow the guide from the most basic algorithms.</w:t>
-      </w:r>
-    </w:p>
-    <w:p>
-      <w:pPr>
-        <w:widowControl/>
-        <w:spacing w:after="0" w:line="360" w:lineRule="auto"/>
-        <w:jc w:val="left"/>
-        <w:rPr>
-          <w:rFonts w:ascii="Arial" w:eastAsia="宋体" w:hAnsi="Arial" w:cs="Arial"/>
-          <w:color w:val="0E101A"/>
-          <w:lang w:val="en-US"/>
-        </w:rPr>
-      </w:pPr>
-      <w:r>
-        <w:rPr>
-          <w:rFonts w:ascii="Arial" w:eastAsia="宋体" w:hAnsi="Arial" w:cs="Arial"/>
-          <w:color w:val="0E101A"/>
-          <w:lang w:val="en-US"/>
-        </w:rPr>
-        <w:t>A user will need to export learning notes.</w:t>
-      </w:r>
-    </w:p>
-    <w:p>
-      <w:pPr>
-        <w:widowControl/>
-        <w:spacing w:after="0" w:line="360" w:lineRule="auto"/>
-        <w:jc w:val="left"/>
-        <w:rPr>
-          <w:rFonts w:ascii="Arial" w:eastAsia="宋体" w:hAnsi="Arial" w:cs="Arial"/>
-          <w:color w:val="0E101A"/>
-          <w:lang w:val="en-US"/>
-        </w:rPr>
-      </w:pPr>
-      <w:r>
-        <w:rPr>
-          <w:rFonts w:ascii="Arial" w:eastAsia="宋体" w:hAnsi="Arial" w:cs="Arial"/>
-          <w:color w:val="0E101A"/>
-          <w:lang w:val="en-US"/>
-        </w:rPr>
-        <w:t>A user will need to follow the novice operation guidance since it is the first time to access it.</w:t>
+        <w:t>A user shall be able to</w:t>
+      </w:r>
+      <w:r>
+        <w:rPr>
+          <w:rFonts w:ascii="Arial" w:eastAsia="宋体" w:hAnsi="Arial" w:cs="Arial"/>
+          <w:color w:val="0E101A"/>
+          <w:lang w:val="en-US"/>
+        </w:rPr>
+        <w:t xml:space="preserve"> follow the guide from the most basic algorithms.</w:t>
+      </w:r>
+    </w:p>
+    <w:p>
+      <w:pPr>
+        <w:widowControl/>
+        <w:spacing w:after="0" w:line="360" w:lineRule="auto"/>
+        <w:jc w:val="left"/>
+        <w:rPr>
+          <w:rFonts w:ascii="Arial" w:eastAsia="宋体" w:hAnsi="Arial" w:cs="Arial"/>
+          <w:color w:val="0E101A"/>
+          <w:lang w:val="en-US"/>
+        </w:rPr>
+      </w:pPr>
+      <w:r>
+        <w:rPr>
+          <w:rFonts w:ascii="Arial" w:eastAsia="宋体" w:hAnsi="Arial" w:cs="Arial"/>
+          <w:color w:val="0E101A"/>
+          <w:lang w:val="en-US"/>
+        </w:rPr>
+        <w:t>A user shall be able to</w:t>
+      </w:r>
+      <w:r>
+        <w:rPr>
+          <w:rFonts w:ascii="Arial" w:eastAsia="宋体" w:hAnsi="Arial" w:cs="Arial"/>
+          <w:color w:val="0E101A"/>
+          <w:lang w:val="en-US"/>
+        </w:rPr>
+        <w:t xml:space="preserve"> export learning notes.</w:t>
+      </w:r>
+    </w:p>
+    <w:p>
+      <w:pPr>
+        <w:widowControl/>
+        <w:spacing w:after="0" w:line="360" w:lineRule="auto"/>
+        <w:jc w:val="left"/>
+        <w:rPr>
+          <w:rFonts w:ascii="Arial" w:eastAsia="宋体" w:hAnsi="Arial" w:cs="Arial"/>
+          <w:color w:val="0E101A"/>
+          <w:lang w:val="en-US"/>
+        </w:rPr>
+      </w:pPr>
+      <w:r>
+        <w:rPr>
+          <w:rFonts w:ascii="Arial" w:eastAsia="宋体" w:hAnsi="Arial" w:cs="Arial"/>
+          <w:color w:val="0E101A"/>
+          <w:lang w:val="en-US"/>
+        </w:rPr>
+        <w:t>A user shall be able to</w:t>
+      </w:r>
+      <w:r>
+        <w:rPr>
+          <w:rFonts w:ascii="Arial" w:eastAsia="宋体" w:hAnsi="Arial" w:cs="Arial"/>
+          <w:color w:val="0E101A"/>
+          <w:lang w:val="en-US"/>
+        </w:rPr>
+        <w:t xml:space="preserve"> follow the novice operation guidance </w:t>
+      </w:r>
+      <w:r>
+        <w:rPr>
+          <w:rFonts w:ascii="Arial" w:eastAsia="宋体" w:hAnsi="Arial" w:cs="Arial" w:hint="eastAsia"/>
+          <w:color w:val="0E101A"/>
+          <w:lang w:val="en-US"/>
+        </w:rPr>
+        <w:t>if</w:t>
+      </w:r>
+      <w:r>
+        <w:rPr>
+          <w:rFonts w:ascii="Arial" w:eastAsia="宋体" w:hAnsi="Arial" w:cs="Arial"/>
+          <w:color w:val="0E101A"/>
+          <w:lang w:val="en-US"/>
+        </w:rPr>
+        <w:t xml:space="preserve"> </w:t>
+      </w:r>
+      <w:r>
+        <w:rPr>
+          <w:rFonts w:ascii="Arial" w:eastAsia="宋体" w:hAnsi="Arial" w:cs="Arial"/>
+          <w:color w:val="0E101A"/>
+          <w:lang w:val="en-US"/>
+        </w:rPr>
+        <w:t>it is the first time to access it.</w:t>
       </w:r>
     </w:p>
     <w:p>
@@ -401,67 +1010,139 @@
           <w:color w:val="0E101A"/>
           <w:lang w:val="en-US"/>
         </w:rPr>
-        <w:t>A user will need to back to the latest learned.</w:t>
-      </w:r>
-    </w:p>
-    <w:p>
-      <w:pPr>
-        <w:widowControl/>
-        <w:spacing w:after="0" w:line="360" w:lineRule="auto"/>
-        <w:jc w:val="left"/>
-        <w:rPr>
-          <w:rFonts w:ascii="Arial" w:eastAsia="宋体" w:hAnsi="Arial" w:cs="Arial"/>
-          <w:color w:val="0E101A"/>
-          <w:lang w:val="en-US"/>
-        </w:rPr>
-      </w:pPr>
-      <w:r>
-        <w:rPr>
-          <w:rFonts w:ascii="Arial" w:eastAsia="宋体" w:hAnsi="Arial" w:cs="Arial"/>
-          <w:color w:val="0E101A"/>
-          <w:lang w:val="en-US"/>
-        </w:rPr>
-        <w:t>A user will need to compare different sorting algorithms’ time complexity.</w:t>
-      </w:r>
-    </w:p>
-    <w:p>
-      <w:pPr>
-        <w:widowControl/>
-        <w:spacing w:after="0" w:line="360" w:lineRule="auto"/>
-        <w:jc w:val="left"/>
-        <w:rPr>
-          <w:rFonts w:ascii="Arial" w:eastAsia="宋体" w:hAnsi="Arial" w:cs="Arial"/>
-          <w:color w:val="0E101A"/>
-          <w:lang w:val="en-US"/>
-        </w:rPr>
-      </w:pPr>
-      <w:r>
-        <w:rPr>
-          <w:rFonts w:ascii="Arial" w:eastAsia="宋体" w:hAnsi="Arial" w:cs="Arial"/>
-          <w:color w:val="0E101A"/>
-          <w:lang w:val="en-US"/>
-        </w:rPr>
-        <w:t>A user will need to see his or her learning progress.</w:t>
-      </w:r>
-    </w:p>
-    <w:p>
-      <w:pPr>
-        <w:widowControl/>
-        <w:spacing w:after="0" w:line="360" w:lineRule="auto"/>
-        <w:jc w:val="left"/>
-        <w:rPr>
-          <w:rFonts w:ascii="Arial" w:eastAsia="宋体" w:hAnsi="Arial" w:cs="Arial"/>
-          <w:color w:val="0E101A"/>
-          <w:lang w:val="en-US"/>
-        </w:rPr>
-      </w:pPr>
-      <w:r>
-        <w:rPr>
-          <w:rFonts w:ascii="Arial" w:eastAsia="宋体" w:hAnsi="Arial" w:cs="Arial"/>
-          <w:color w:val="0E101A"/>
-          <w:lang w:val="en-US"/>
-        </w:rPr>
-        <w:t>A user will need to finish an after-class exercise.</w:t>
+        <w:t>A user shall be able to</w:t>
+      </w:r>
+      <w:r>
+        <w:rPr>
+          <w:rFonts w:ascii="Arial" w:eastAsia="宋体" w:hAnsi="Arial" w:cs="Arial"/>
+          <w:color w:val="0E101A"/>
+          <w:lang w:val="en-US"/>
+        </w:rPr>
+        <w:t xml:space="preserve"> </w:t>
+      </w:r>
+      <w:r>
+        <w:rPr>
+          <w:rFonts w:ascii="Arial" w:eastAsia="宋体" w:hAnsi="Arial" w:cs="Arial"/>
+          <w:color w:val="0E101A"/>
+          <w:lang w:val="en-US"/>
+        </w:rPr>
+        <w:t xml:space="preserve">go </w:t>
+      </w:r>
+      <w:r>
+        <w:rPr>
+          <w:rFonts w:ascii="Arial" w:eastAsia="宋体" w:hAnsi="Arial" w:cs="Arial"/>
+          <w:color w:val="0E101A"/>
+          <w:lang w:val="en-US"/>
+        </w:rPr>
+        <w:t>back to the latest learned.</w:t>
+      </w:r>
+    </w:p>
+    <w:p>
+      <w:pPr>
+        <w:widowControl/>
+        <w:spacing w:after="0" w:line="360" w:lineRule="auto"/>
+        <w:jc w:val="left"/>
+        <w:rPr>
+          <w:rFonts w:ascii="Arial" w:eastAsia="宋体" w:hAnsi="Arial" w:cs="Arial"/>
+          <w:color w:val="0E101A"/>
+          <w:lang w:val="en-US"/>
+        </w:rPr>
+      </w:pPr>
+      <w:r>
+        <w:rPr>
+          <w:rFonts w:ascii="Arial" w:eastAsia="宋体" w:hAnsi="Arial" w:cs="Arial"/>
+          <w:color w:val="0E101A"/>
+          <w:lang w:val="en-US"/>
+        </w:rPr>
+        <w:t>A user shall be able to</w:t>
+      </w:r>
+      <w:r>
+        <w:rPr>
+          <w:rFonts w:ascii="Arial" w:eastAsia="宋体" w:hAnsi="Arial" w:cs="Arial"/>
+          <w:color w:val="0E101A"/>
+          <w:lang w:val="en-US"/>
+        </w:rPr>
+        <w:t xml:space="preserve"> compare different sorting algorithms’ time complexity.</w:t>
+      </w:r>
+    </w:p>
+    <w:p>
+      <w:pPr>
+        <w:widowControl/>
+        <w:spacing w:after="0" w:line="360" w:lineRule="auto"/>
+        <w:jc w:val="left"/>
+        <w:rPr>
+          <w:rFonts w:ascii="Arial" w:eastAsia="宋体" w:hAnsi="Arial" w:cs="Arial"/>
+          <w:color w:val="0E101A"/>
+          <w:lang w:val="en-US"/>
+        </w:rPr>
+      </w:pPr>
+      <w:r>
+        <w:rPr>
+          <w:rFonts w:ascii="Arial" w:eastAsia="宋体" w:hAnsi="Arial" w:cs="Arial"/>
+          <w:color w:val="0E101A"/>
+          <w:lang w:val="en-US"/>
+        </w:rPr>
+        <w:t>A user shall be able to</w:t>
+      </w:r>
+      <w:r>
+        <w:rPr>
+          <w:rFonts w:ascii="Arial" w:eastAsia="宋体" w:hAnsi="Arial" w:cs="Arial"/>
+          <w:color w:val="0E101A"/>
+          <w:lang w:val="en-US"/>
+        </w:rPr>
+        <w:t xml:space="preserve"> see his or her learning progress.</w:t>
+      </w:r>
+    </w:p>
+    <w:p>
+      <w:pPr>
+        <w:widowControl/>
+        <w:spacing w:after="0" w:line="360" w:lineRule="auto"/>
+        <w:jc w:val="left"/>
+        <w:rPr>
+          <w:rFonts w:ascii="Arial" w:eastAsia="宋体" w:hAnsi="Arial" w:cs="Arial"/>
+          <w:color w:val="0E101A"/>
+          <w:lang w:val="en-US"/>
+        </w:rPr>
+      </w:pPr>
+      <w:r>
+        <w:rPr>
+          <w:rFonts w:ascii="Arial" w:eastAsia="宋体" w:hAnsi="Arial" w:cs="Arial"/>
+          <w:color w:val="0E101A"/>
+          <w:lang w:val="en-US"/>
+        </w:rPr>
+        <w:t>A user shall be able to</w:t>
+      </w:r>
+      <w:r>
+        <w:rPr>
+          <w:rFonts w:ascii="Arial" w:eastAsia="宋体" w:hAnsi="Arial" w:cs="Arial"/>
+          <w:color w:val="0E101A"/>
+          <w:lang w:val="en-US"/>
+        </w:rPr>
+        <w:t xml:space="preserve"> </w:t>
+      </w:r>
+      <w:r>
+        <w:rPr>
+          <w:rFonts w:ascii="Arial" w:eastAsia="宋体" w:hAnsi="Arial" w:cs="Arial" w:hint="eastAsia"/>
+          <w:color w:val="0E101A"/>
+          <w:lang w:val="en-US"/>
+        </w:rPr>
+        <w:t>do</w:t>
+      </w:r>
+      <w:r>
+        <w:rPr>
+          <w:rFonts w:ascii="Arial" w:eastAsia="宋体" w:hAnsi="Arial" w:cs="Arial"/>
+          <w:color w:val="0E101A"/>
+          <w:lang w:val="en-US"/>
+        </w:rPr>
+        <w:t xml:space="preserve"> </w:t>
+      </w:r>
+      <w:r>
+        <w:rPr>
+          <w:rFonts w:ascii="Arial" w:eastAsia="宋体" w:hAnsi="Arial" w:cs="Arial"/>
+          <w:color w:val="0E101A"/>
+          <w:lang w:val="en-US"/>
+        </w:rPr>
+        <w:t>an after-class exercise.</w:t>
       </w:r>
     </w:p>
     <w:p>
@@ -513,80 +1194,207 @@
           <w:color w:val="0E101A"/>
           <w:lang w:val="en-US"/>
         </w:rPr>
-        <w:t>A user will need to play a dragging blocks game.</w:t>
-      </w:r>
-    </w:p>
-    <w:p>
-      <w:pPr>
-        <w:widowControl/>
-        <w:spacing w:after="0" w:line="360" w:lineRule="auto"/>
-        <w:jc w:val="left"/>
-        <w:rPr>
-          <w:rFonts w:ascii="Arial" w:eastAsia="宋体" w:hAnsi="Arial" w:cs="Arial"/>
-          <w:color w:val="0E101A"/>
-          <w:lang w:val="en-US"/>
-        </w:rPr>
-      </w:pPr>
-      <w:r>
-        <w:rPr>
-          <w:rFonts w:ascii="Arial" w:eastAsia="宋体" w:hAnsi="Arial" w:cs="Arial"/>
-          <w:color w:val="0E101A"/>
-          <w:lang w:val="en-US"/>
-        </w:rPr>
-        <w:lastRenderedPageBreak/>
-        <w:t>A user will need to press the Breakpoint button to see the output for each step.</w:t>
-      </w:r>
-    </w:p>
-    <w:p>
-      <w:pPr>
-        <w:widowControl/>
-        <w:spacing w:after="0" w:line="360" w:lineRule="auto"/>
-        <w:jc w:val="left"/>
-        <w:rPr>
-          <w:rFonts w:ascii="Arial" w:eastAsia="宋体" w:hAnsi="Arial" w:cs="Arial"/>
-          <w:color w:val="0E101A"/>
-          <w:lang w:val="en-US"/>
-        </w:rPr>
-      </w:pPr>
-      <w:r>
-        <w:rPr>
-          <w:rFonts w:ascii="Arial" w:eastAsia="宋体" w:hAnsi="Arial" w:cs="Arial"/>
-          <w:color w:val="0E101A"/>
-          <w:lang w:val="en-US"/>
-        </w:rPr>
-        <w:t>A user will need to share and promote the software.</w:t>
-      </w:r>
-    </w:p>
-    <w:p>
-      <w:pPr>
-        <w:widowControl/>
-        <w:spacing w:after="0" w:line="360" w:lineRule="auto"/>
-        <w:jc w:val="left"/>
-        <w:rPr>
-          <w:rFonts w:ascii="Arial" w:eastAsia="宋体" w:hAnsi="Arial" w:cs="Arial"/>
-          <w:color w:val="0E101A"/>
-          <w:lang w:val="en-US"/>
-        </w:rPr>
-      </w:pPr>
-    </w:p>
-    <w:p>
-      <w:pPr>
-        <w:widowControl/>
-        <w:spacing w:after="0" w:line="360" w:lineRule="auto"/>
-        <w:jc w:val="left"/>
-        <w:rPr>
-          <w:rFonts w:ascii="Arial" w:eastAsia="宋体" w:hAnsi="Arial" w:cs="Arial"/>
-          <w:color w:val="0E101A"/>
-          <w:lang w:val="en-US"/>
-        </w:rPr>
-      </w:pPr>
-      <w:r>
-        <w:rPr>
-          <w:rFonts w:ascii="Arial" w:eastAsia="宋体" w:hAnsi="Arial" w:cs="Arial"/>
-          <w:color w:val="0E101A"/>
-          <w:lang w:val="en-US"/>
-        </w:rPr>
-        <w:t>Unfunctional Requirements</w:t>
+        <w:t>A user shall be able to</w:t>
+      </w:r>
+      <w:r>
+        <w:rPr>
+          <w:rFonts w:ascii="Arial" w:eastAsia="宋体" w:hAnsi="Arial" w:cs="Arial"/>
+          <w:color w:val="0E101A"/>
+          <w:lang w:val="en-US"/>
+        </w:rPr>
+        <w:t xml:space="preserve"> </w:t>
+      </w:r>
+      <w:r>
+        <w:rPr>
+          <w:rFonts w:ascii="Arial" w:eastAsia="宋体" w:hAnsi="Arial" w:cs="Arial"/>
+          <w:color w:val="0E101A"/>
+          <w:lang w:val="en-US"/>
+        </w:rPr>
+        <w:t>interact</w:t>
+      </w:r>
+      <w:r>
+        <w:rPr>
+          <w:rFonts w:ascii="Arial" w:eastAsia="宋体" w:hAnsi="Arial" w:cs="Arial"/>
+          <w:color w:val="0E101A"/>
+          <w:lang w:val="en-US"/>
+        </w:rPr>
+        <w:t xml:space="preserve"> </w:t>
+      </w:r>
+      <w:r>
+        <w:rPr>
+          <w:rFonts w:ascii="Arial" w:eastAsia="宋体" w:hAnsi="Arial" w:cs="Arial" w:hint="eastAsia"/>
+          <w:color w:val="0E101A"/>
+          <w:lang w:val="en-US"/>
+        </w:rPr>
+        <w:t>with</w:t>
+      </w:r>
+      <w:r>
+        <w:rPr>
+          <w:rFonts w:ascii="Arial" w:eastAsia="宋体" w:hAnsi="Arial" w:cs="Arial"/>
+          <w:color w:val="0E101A"/>
+          <w:lang w:val="en-US"/>
+        </w:rPr>
+        <w:t xml:space="preserve"> the software to sort</w:t>
+      </w:r>
+      <w:r>
+        <w:rPr>
+          <w:rFonts w:ascii="Arial" w:eastAsia="宋体" w:hAnsi="Arial" w:cs="Arial"/>
+          <w:color w:val="0E101A"/>
+          <w:lang w:val="en-US"/>
+        </w:rPr>
+        <w:t xml:space="preserve"> an array of numbers </w:t>
+      </w:r>
+      <w:r>
+        <w:rPr>
+          <w:rFonts w:ascii="Arial" w:eastAsia="宋体" w:hAnsi="Arial" w:cs="Arial"/>
+          <w:color w:val="0E101A"/>
+          <w:lang w:val="en-US"/>
+        </w:rPr>
+        <w:t>by itself.</w:t>
+      </w:r>
+    </w:p>
+    <w:p>
+      <w:pPr>
+        <w:widowControl/>
+        <w:spacing w:after="0" w:line="360" w:lineRule="auto"/>
+        <w:jc w:val="left"/>
+        <w:rPr>
+          <w:rFonts w:ascii="Arial" w:eastAsia="宋体" w:hAnsi="Arial" w:cs="Arial"/>
+          <w:color w:val="0E101A"/>
+          <w:lang w:val="en-US"/>
+        </w:rPr>
+      </w:pPr>
+      <w:r>
+        <w:rPr>
+          <w:rFonts w:ascii="Arial" w:eastAsia="宋体" w:hAnsi="Arial" w:cs="Arial"/>
+          <w:color w:val="0E101A"/>
+          <w:lang w:val="en-US"/>
+        </w:rPr>
+        <w:t>A user shall be able to</w:t>
+      </w:r>
+      <w:r>
+        <w:rPr>
+          <w:rFonts w:ascii="Arial" w:eastAsia="宋体" w:hAnsi="Arial" w:cs="Arial"/>
+          <w:color w:val="0E101A"/>
+          <w:lang w:val="en-US"/>
+        </w:rPr>
+        <w:t xml:space="preserve"> </w:t>
+      </w:r>
+      <w:r>
+        <w:rPr>
+          <w:rFonts w:ascii="Arial" w:eastAsia="宋体" w:hAnsi="Arial" w:cs="Arial"/>
+          <w:color w:val="0E101A"/>
+          <w:lang w:val="en-US"/>
+        </w:rPr>
+        <w:t>create</w:t>
+      </w:r>
+      <w:r>
+        <w:rPr>
+          <w:rFonts w:ascii="Arial" w:eastAsia="宋体" w:hAnsi="Arial" w:cs="Arial"/>
+          <w:color w:val="0E101A"/>
+          <w:lang w:val="en-US"/>
+        </w:rPr>
+        <w:t xml:space="preserve"> </w:t>
+      </w:r>
+      <w:r>
+        <w:rPr>
+          <w:rFonts w:ascii="Arial" w:eastAsia="宋体" w:hAnsi="Arial" w:cs="Arial"/>
+          <w:color w:val="0E101A"/>
+          <w:lang w:val="en-US"/>
+        </w:rPr>
+        <w:t>b</w:t>
+      </w:r>
+      <w:r>
+        <w:rPr>
+          <w:rFonts w:ascii="Arial" w:eastAsia="宋体" w:hAnsi="Arial" w:cs="Arial"/>
+          <w:color w:val="0E101A"/>
+          <w:lang w:val="en-US"/>
+        </w:rPr>
+        <w:t>reakpoint</w:t>
+      </w:r>
+      <w:r>
+        <w:rPr>
+          <w:rFonts w:ascii="Arial" w:eastAsia="宋体" w:hAnsi="Arial" w:cs="Arial"/>
+          <w:color w:val="0E101A"/>
+          <w:lang w:val="en-US"/>
+        </w:rPr>
+        <w:t>s</w:t>
+      </w:r>
+      <w:r>
+        <w:rPr>
+          <w:rFonts w:ascii="Arial" w:eastAsia="宋体" w:hAnsi="Arial" w:cs="Arial"/>
+          <w:color w:val="0E101A"/>
+          <w:lang w:val="en-US"/>
+        </w:rPr>
+        <w:t xml:space="preserve"> to see the output for each step.</w:t>
+      </w:r>
+    </w:p>
+    <w:p>
+      <w:pPr>
+        <w:widowControl/>
+        <w:spacing w:after="0" w:line="360" w:lineRule="auto"/>
+        <w:jc w:val="left"/>
+        <w:rPr>
+          <w:rFonts w:ascii="Arial" w:eastAsia="宋体" w:hAnsi="Arial" w:cs="Arial"/>
+          <w:color w:val="0E101A"/>
+          <w:lang w:val="en-US"/>
+        </w:rPr>
+      </w:pPr>
+      <w:r>
+        <w:rPr>
+          <w:rFonts w:ascii="Arial" w:eastAsia="宋体" w:hAnsi="Arial" w:cs="Arial"/>
+          <w:color w:val="0E101A"/>
+          <w:lang w:val="en-US"/>
+        </w:rPr>
+        <w:t>A user shall be able to</w:t>
+      </w:r>
+      <w:r>
+        <w:rPr>
+          <w:rFonts w:ascii="Arial" w:eastAsia="宋体" w:hAnsi="Arial" w:cs="Arial"/>
+          <w:color w:val="0E101A"/>
+          <w:lang w:val="en-US"/>
+        </w:rPr>
+        <w:t xml:space="preserve"> share and promote the software.</w:t>
+      </w:r>
+    </w:p>
+    <w:p>
+      <w:pPr>
+        <w:widowControl/>
+        <w:spacing w:after="0" w:line="360" w:lineRule="auto"/>
+        <w:jc w:val="left"/>
+        <w:rPr>
+          <w:rFonts w:ascii="Arial" w:eastAsia="宋体" w:hAnsi="Arial" w:cs="Arial"/>
+          <w:color w:val="0E101A"/>
+          <w:lang w:val="en-US"/>
+        </w:rPr>
+      </w:pPr>
+    </w:p>
+    <w:p>
+      <w:pPr>
+        <w:widowControl/>
+        <w:spacing w:after="0" w:line="360" w:lineRule="auto"/>
+        <w:jc w:val="left"/>
+        <w:rPr>
+          <w:rFonts w:ascii="Arial" w:eastAsia="宋体" w:hAnsi="Arial" w:cs="Arial"/>
+          <w:color w:val="0E101A"/>
+          <w:lang w:val="en-US"/>
+        </w:rPr>
+      </w:pPr>
+      <w:r>
+        <w:rPr>
+          <w:rFonts w:ascii="Arial" w:eastAsia="宋体" w:hAnsi="Arial" w:cs="Arial"/>
+          <w:color w:val="0E101A"/>
+          <w:lang w:val="en-US"/>
+        </w:rPr>
+        <w:t xml:space="preserve">Unfunctional </w:t>
+      </w:r>
+      <w:r>
+        <w:rPr>
+          <w:rFonts w:ascii="Arial" w:eastAsia="宋体" w:hAnsi="Arial" w:cs="Arial"/>
+          <w:color w:val="0E101A"/>
+          <w:lang w:val="en-US"/>
+        </w:rPr>
+        <w:t>Specifications</w:t>
       </w:r>
     </w:p>
     <w:p>
@@ -640,6 +1448,20 @@
       <w:pPr>
         <w:pStyle w:val="a7"/>
         <w:widowControl/>
+        <w:spacing w:after="0" w:line="360" w:lineRule="auto"/>
+        <w:ind w:left="420"/>
+        <w:jc w:val="left"/>
+        <w:rPr>
+          <w:rFonts w:ascii="Arial" w:eastAsia="宋体" w:hAnsi="Arial" w:cs="Arial"/>
+          <w:color w:val="0E101A"/>
+          <w:lang w:val="en-US"/>
+        </w:rPr>
+      </w:pPr>
+    </w:p>
+    <w:p>
+      <w:pPr>
+        <w:pStyle w:val="a7"/>
+        <w:widowControl/>
         <w:numPr>
           <w:ilvl w:val="0"/>
           <w:numId w:val="7"/>
@@ -682,6 +1504,20 @@
         </w:rPr>
         <w:t>The software should be able to provide a platform for users to write feedback to connect with developers.</w:t>
       </w:r>
+    </w:p>
+    <w:p>
+      <w:pPr>
+        <w:pStyle w:val="a7"/>
+        <w:widowControl/>
+        <w:spacing w:after="0" w:line="360" w:lineRule="auto"/>
+        <w:ind w:left="420"/>
+        <w:jc w:val="left"/>
+        <w:rPr>
+          <w:rFonts w:ascii="Arial" w:eastAsia="宋体" w:hAnsi="Arial" w:cs="Arial"/>
+          <w:color w:val="0E101A"/>
+          <w:lang w:val="en-US"/>
+        </w:rPr>
+      </w:pPr>
     </w:p>
     <w:p>
       <w:pPr>
@@ -2352,4 +3188,16 @@
     </a:ext>
   </a:extLst>
 </a:theme>
+</file>
+
+<file path=customXml/item1.xml><?xml version="1.0" encoding="utf-8"?>
+<b:Sources xmlns:b="http://schemas.openxmlformats.org/officeDocument/2006/bibliography" xmlns="http://schemas.openxmlformats.org/officeDocument/2006/bibliography" SelectedStyle="/APASixthEditionOfficeOnline.xsl" StyleName="APA" Version="6"/>
+</file>
+
+<file path=customXml/itemProps1.xml><?xml version="1.0" encoding="utf-8"?>
+<ds:datastoreItem xmlns:ds="http://schemas.openxmlformats.org/officeDocument/2006/customXml" ds:itemID="{0E30BDB3-DAF2-384C-8FE0-2B3ACD793964}">
+  <ds:schemaRefs>
+    <ds:schemaRef ds:uri="http://schemas.openxmlformats.org/officeDocument/2006/bibliography"/>
+  </ds:schemaRefs>
+</ds:datastoreItem>
 </file>
</xml_diff>